<commit_message>
fixed errors in english task
</commit_message>
<xml_diff>
--- a/Английский/Первые 5к/Describe how you use computers in your study and in your free time.docx
+++ b/Английский/Первые 5к/Describe how you use computers in your study and in your free time.docx
@@ -46,7 +46,31 @@
         <w:rPr>
           <w:lang w:val="en-US"/>
         </w:rPr>
-        <w:t>Actually, I have two computers since this year. One laptop and one PC. I had only personal computer</w:t>
+        <w:t xml:space="preserve">Actually, I have </w:t>
+      </w:r>
+      <w:r>
+        <w:rPr>
+          <w:lang w:val="en-US"/>
+        </w:rPr>
+        <w:t xml:space="preserve">had </w:t>
+      </w:r>
+      <w:r>
+        <w:rPr>
+          <w:lang w:val="en-US"/>
+        </w:rPr>
+        <w:t xml:space="preserve">two computers since this year. One laptop and one PC. I had only </w:t>
+      </w:r>
+      <w:r>
+        <w:rPr>
+          <w:lang w:val="en-US"/>
+        </w:rPr>
+        <w:t xml:space="preserve">a </w:t>
+      </w:r>
+      <w:r>
+        <w:rPr>
+          <w:lang w:val="en-US"/>
+        </w:rPr>
+        <w:t>personal computer</w:t>
       </w:r>
       <w:r>
         <w:rPr>
@@ -58,7 +82,19 @@
         <w:rPr>
           <w:lang w:val="en-US"/>
         </w:rPr>
-        <w:t>, but in fact that I needed to progra</w:t>
+        <w:t xml:space="preserve">, but </w:t>
+      </w:r>
+      <w:r>
+        <w:rPr>
+          <w:lang w:val="en-US"/>
+        </w:rPr>
+        <w:t xml:space="preserve">since </w:t>
+      </w:r>
+      <w:r>
+        <w:rPr>
+          <w:lang w:val="en-US"/>
+        </w:rPr>
+        <w:t>I needed to progra</w:t>
       </w:r>
       <w:r>
         <w:rPr>
@@ -112,13 +148,25 @@
         <w:rPr>
           <w:lang w:val="en-US"/>
         </w:rPr>
-        <w:t xml:space="preserve">and PC for </w:t>
-      </w:r>
-      <w:r>
-        <w:rPr>
-          <w:lang w:val="en-US"/>
-        </w:rPr>
-        <w:t xml:space="preserve">a break from it. </w:t>
+        <w:t>and PC for</w:t>
+      </w:r>
+      <w:r>
+        <w:rPr>
+          <w:lang w:val="en-US"/>
+        </w:rPr>
+        <w:t xml:space="preserve"> </w:t>
+      </w:r>
+      <w:r>
+        <w:rPr>
+          <w:lang w:val="en-US"/>
+        </w:rPr>
+        <w:t>relaxing</w:t>
+      </w:r>
+      <w:r>
+        <w:rPr>
+          <w:lang w:val="en-US"/>
+        </w:rPr>
+        <w:t xml:space="preserve">. </w:t>
       </w:r>
       <w:r>
         <w:rPr>
@@ -180,130 +228,142 @@
         <w:rPr>
           <w:lang w:val="en-US"/>
         </w:rPr>
-        <w:t>ter university, usually I’m too tired to do something else, but watch some videos, or streams. But sometimes I have to overcome myself to continue studying right after university, because deadlines</w:t>
-      </w:r>
-      <w:r>
-        <w:rPr>
-          <w:lang w:val="en-US"/>
-        </w:rPr>
-        <w:t xml:space="preserve"> </w:t>
-      </w:r>
-      <w:r>
-        <w:rPr>
-          <w:lang w:val="en-US"/>
-        </w:rPr>
-        <w:t>are coming soon. Mostly</w:t>
-      </w:r>
-      <w:r>
-        <w:rPr>
-          <w:lang w:val="en-US"/>
-        </w:rPr>
-        <w:t>,</w:t>
-      </w:r>
-      <w:r>
-        <w:rPr>
-          <w:lang w:val="en-US"/>
-        </w:rPr>
-        <w:t xml:space="preserve"> I </w:t>
-      </w:r>
-      <w:r>
-        <w:rPr>
-          <w:lang w:val="en-US"/>
-        </w:rPr>
-        <w:t xml:space="preserve">use my computers to </w:t>
-      </w:r>
-      <w:r>
-        <w:rPr>
-          <w:lang w:val="en-US"/>
-        </w:rPr>
-        <w:t>do laboratory works, which includes: programming, making schemas of the algorithms, writing reports and other things.</w:t>
-      </w:r>
-      <w:r>
-        <w:rPr>
-          <w:lang w:val="en-US"/>
-        </w:rPr>
-        <w:t xml:space="preserve"> Also</w:t>
-      </w:r>
-      <w:r>
-        <w:rPr>
-          <w:lang w:val="en-US"/>
-        </w:rPr>
-        <w:t>,</w:t>
-      </w:r>
-      <w:r>
-        <w:rPr>
-          <w:lang w:val="en-US"/>
-        </w:rPr>
-        <w:t xml:space="preserve"> I use my computers to store some info</w:t>
-      </w:r>
-      <w:r>
-        <w:rPr>
-          <w:lang w:val="en-US"/>
-        </w:rPr>
-        <w:t>r</w:t>
-      </w:r>
-      <w:r>
-        <w:rPr>
-          <w:lang w:val="en-US"/>
-        </w:rPr>
-        <w:t>m</w:t>
-      </w:r>
-      <w:r>
-        <w:rPr>
-          <w:lang w:val="en-US"/>
-        </w:rPr>
-        <w:t>a</w:t>
-      </w:r>
-      <w:r>
-        <w:rPr>
-          <w:lang w:val="en-US"/>
-        </w:rPr>
-        <w:t xml:space="preserve">tion, like </w:t>
-      </w:r>
-      <w:r>
-        <w:rPr>
-          <w:lang w:val="en-US"/>
-        </w:rPr>
-        <w:t>photos, films, files for studying or for finance controlling.</w:t>
-      </w:r>
-      <w:r>
-        <w:rPr>
-          <w:lang w:val="en-US"/>
-        </w:rPr>
-        <w:t xml:space="preserve"> </w:t>
-      </w:r>
-      <w:r>
-        <w:rPr>
-          <w:lang w:val="en-US"/>
-        </w:rPr>
-        <w:t xml:space="preserve">This is </w:t>
-      </w:r>
-      <w:r>
-        <w:rPr>
-          <w:lang w:val="en-US"/>
-        </w:rPr>
-        <w:t>everything</w:t>
-      </w:r>
-      <w:r>
-        <w:rPr>
-          <w:lang w:val="en-US"/>
-        </w:rPr>
-        <w:t xml:space="preserve"> I use my computers for</w:t>
-      </w:r>
-      <w:r>
-        <w:rPr>
-          <w:lang w:val="en-US"/>
-        </w:rPr>
-        <w:t>, I believe</w:t>
-      </w:r>
-      <w:r>
-        <w:rPr>
-          <w:lang w:val="en-US"/>
-        </w:rPr>
-        <w:t>.</w:t>
+        <w:t>ter university, I’m</w:t>
+      </w:r>
+      <w:r>
+        <w:rPr>
+          <w:lang w:val="en-US"/>
+        </w:rPr>
+        <w:t xml:space="preserve"> usually</w:t>
       </w:r>
       <w:bookmarkStart w:id="0" w:name="_GoBack"/>
       <w:bookmarkEnd w:id="0"/>
+      <w:r>
+        <w:rPr>
+          <w:lang w:val="en-US"/>
+        </w:rPr>
+        <w:t xml:space="preserve"> too tired to do something else, but watch some videos, or streams. But sometimes I have to overcome myself to continue studying right after university, because deadlines</w:t>
+      </w:r>
+      <w:r>
+        <w:rPr>
+          <w:lang w:val="en-US"/>
+        </w:rPr>
+        <w:t xml:space="preserve"> </w:t>
+      </w:r>
+      <w:r>
+        <w:rPr>
+          <w:lang w:val="en-US"/>
+        </w:rPr>
+        <w:t>are coming soon. Mostly</w:t>
+      </w:r>
+      <w:r>
+        <w:rPr>
+          <w:lang w:val="en-US"/>
+        </w:rPr>
+        <w:t>,</w:t>
+      </w:r>
+      <w:r>
+        <w:rPr>
+          <w:lang w:val="en-US"/>
+        </w:rPr>
+        <w:t xml:space="preserve"> I </w:t>
+      </w:r>
+      <w:r>
+        <w:rPr>
+          <w:lang w:val="en-US"/>
+        </w:rPr>
+        <w:t xml:space="preserve">use my computers to </w:t>
+      </w:r>
+      <w:r>
+        <w:rPr>
+          <w:lang w:val="en-US"/>
+        </w:rPr>
+        <w:t>do laboratory works, which includes: programming, making schemas of the algorithms, writing reports and other things.</w:t>
+      </w:r>
+      <w:r>
+        <w:rPr>
+          <w:lang w:val="en-US"/>
+        </w:rPr>
+        <w:t xml:space="preserve"> Also</w:t>
+      </w:r>
+      <w:r>
+        <w:rPr>
+          <w:lang w:val="en-US"/>
+        </w:rPr>
+        <w:t>,</w:t>
+      </w:r>
+      <w:r>
+        <w:rPr>
+          <w:lang w:val="en-US"/>
+        </w:rPr>
+        <w:t xml:space="preserve"> I use my computers to store some info</w:t>
+      </w:r>
+      <w:r>
+        <w:rPr>
+          <w:lang w:val="en-US"/>
+        </w:rPr>
+        <w:t>r</w:t>
+      </w:r>
+      <w:r>
+        <w:rPr>
+          <w:lang w:val="en-US"/>
+        </w:rPr>
+        <w:t>m</w:t>
+      </w:r>
+      <w:r>
+        <w:rPr>
+          <w:lang w:val="en-US"/>
+        </w:rPr>
+        <w:t>a</w:t>
+      </w:r>
+      <w:r>
+        <w:rPr>
+          <w:lang w:val="en-US"/>
+        </w:rPr>
+        <w:t xml:space="preserve">tion, like </w:t>
+      </w:r>
+      <w:r>
+        <w:rPr>
+          <w:lang w:val="en-US"/>
+        </w:rPr>
+        <w:t>photos, films, files for studying or for finance controlling.</w:t>
+      </w:r>
+      <w:r>
+        <w:rPr>
+          <w:lang w:val="en-US"/>
+        </w:rPr>
+        <w:t xml:space="preserve"> </w:t>
+      </w:r>
+      <w:r>
+        <w:rPr>
+          <w:lang w:val="en-US"/>
+        </w:rPr>
+        <w:t xml:space="preserve">This is </w:t>
+      </w:r>
+      <w:r>
+        <w:rPr>
+          <w:lang w:val="en-US"/>
+        </w:rPr>
+        <w:t>everything</w:t>
+      </w:r>
+      <w:r>
+        <w:rPr>
+          <w:lang w:val="en-US"/>
+        </w:rPr>
+        <w:t xml:space="preserve"> I use my computers for</w:t>
+      </w:r>
+      <w:r>
+        <w:rPr>
+          <w:lang w:val="en-US"/>
+        </w:rPr>
+        <w:t>, I believe</w:t>
+      </w:r>
+      <w:r>
+        <w:rPr>
+          <w:lang w:val="en-US"/>
+        </w:rPr>
+        <w:t>.</w:t>
+      </w:r>
     </w:p>
     <w:sectPr>
       <w:pgSz w:w="11906" w:h="16838"/>

</xml_diff>